<commit_message>
Agregando doc al proy
</commit_message>
<xml_diff>
--- a/PROYECTO INTEGRADOR - Grupo G - POOII - 2024.docx
+++ b/PROYECTO INTEGRADOR - Grupo G - POOII - 2024.docx
@@ -1,6 +1,6 @@
 
 <file path=word/document.xml><?xml version="1.0" encoding="utf-8"?>
-<w:document xmlns:wpc="http://schemas.microsoft.com/office/word/2010/wordprocessingCanvas" xmlns:mc="http://schemas.openxmlformats.org/markup-compatibility/2006" xmlns:o="urn:schemas-microsoft-com:office:office" xmlns:r="http://schemas.openxmlformats.org/officeDocument/2006/relationships" xmlns:m="http://schemas.openxmlformats.org/officeDocument/2006/math" xmlns:v="urn:schemas-microsoft-com:vml" xmlns:wp14="http://schemas.microsoft.com/office/word/2010/wordprocessingDrawing" xmlns:wp="http://schemas.openxmlformats.org/drawingml/2006/wordprocessingDrawing" xmlns:w10="urn:schemas-microsoft-com:office:word" xmlns:w="http://schemas.openxmlformats.org/wordprocessingml/2006/main" xmlns:w14="http://schemas.microsoft.com/office/word/2010/wordml" xmlns:w15="http://schemas.microsoft.com/office/word/2012/wordml" xmlns:wpg="http://schemas.microsoft.com/office/word/2010/wordprocessingGroup" xmlns:wpi="http://schemas.microsoft.com/office/word/2010/wordprocessingInk" xmlns:wne="http://schemas.microsoft.com/office/word/2006/wordml" xmlns:wps="http://schemas.microsoft.com/office/word/2010/wordprocessingShape" mc:Ignorable="w14 w15 wp14">
+<w:document xmlns:wpc="http://schemas.microsoft.com/office/word/2010/wordprocessingCanvas" xmlns:cx="http://schemas.microsoft.com/office/drawing/2014/chartex" xmlns:mc="http://schemas.openxmlformats.org/markup-compatibility/2006" xmlns:o="urn:schemas-microsoft-com:office:office" xmlns:r="http://schemas.openxmlformats.org/officeDocument/2006/relationships" xmlns:m="http://schemas.openxmlformats.org/officeDocument/2006/math" xmlns:v="urn:schemas-microsoft-com:vml" xmlns:wp14="http://schemas.microsoft.com/office/word/2010/wordprocessingDrawing" xmlns:wp="http://schemas.openxmlformats.org/drawingml/2006/wordprocessingDrawing" xmlns:w10="urn:schemas-microsoft-com:office:word" xmlns:w="http://schemas.openxmlformats.org/wordprocessingml/2006/main" xmlns:w14="http://schemas.microsoft.com/office/word/2010/wordml" xmlns:w15="http://schemas.microsoft.com/office/word/2012/wordml" xmlns:w16se="http://schemas.microsoft.com/office/word/2015/wordml/symex" xmlns:wpg="http://schemas.microsoft.com/office/word/2010/wordprocessingGroup" xmlns:wpi="http://schemas.microsoft.com/office/word/2010/wordprocessingInk" xmlns:wne="http://schemas.microsoft.com/office/word/2006/wordml" xmlns:wps="http://schemas.microsoft.com/office/word/2010/wordprocessingShape" mc:Ignorable="w14 w15 w16se wp14">
   <w:body>
     <w:p>
       <w:pPr>
@@ -288,7 +288,7 @@
       <w:sdtContent>
         <w:p>
           <w:pPr>
-            <w:pStyle w:val="TtulodeTDC"/>
+            <w:pStyle w:val="TtuloTDC"/>
           </w:pPr>
           <w:r>
             <w:rPr>
@@ -8785,25 +8785,7 @@
                 <w:color w:val="000000"/>
                 <w:lang w:eastAsia="es-AR"/>
               </w:rPr>
-              <w:t>             </w:t>
-            </w:r>
-            <w:proofErr w:type="gramStart"/>
-            <w:r>
-              <w:rPr>
-                <w:rFonts w:ascii="Calibri" w:eastAsia="Times New Roman" w:hAnsi="Calibri" w:cs="Calibri"/>
-                <w:color w:val="000000"/>
-                <w:lang w:eastAsia="es-AR"/>
-              </w:rPr>
-              <w:t>caso</w:t>
-            </w:r>
-            <w:proofErr w:type="gramEnd"/>
-            <w:r>
-              <w:rPr>
-                <w:rFonts w:ascii="Calibri" w:eastAsia="Times New Roman" w:hAnsi="Calibri" w:cs="Calibri"/>
-                <w:color w:val="000000"/>
-                <w:lang w:eastAsia="es-AR"/>
-              </w:rPr>
-              <w:t xml:space="preserve"> de uso. </w:t>
+              <w:t>             caso de uso. </w:t>
             </w:r>
           </w:p>
           <w:p>
@@ -8841,25 +8823,7 @@
                 <w:color w:val="000000"/>
                 <w:lang w:eastAsia="es-AR"/>
               </w:rPr>
-              <w:t>             </w:t>
-            </w:r>
-            <w:proofErr w:type="gramStart"/>
-            <w:r>
-              <w:rPr>
-                <w:rFonts w:ascii="Calibri" w:eastAsia="Times New Roman" w:hAnsi="Calibri" w:cs="Calibri"/>
-                <w:color w:val="000000"/>
-                <w:lang w:eastAsia="es-AR"/>
-              </w:rPr>
-              <w:t>eliminación</w:t>
-            </w:r>
-            <w:proofErr w:type="gramEnd"/>
-            <w:r>
-              <w:rPr>
-                <w:rFonts w:ascii="Calibri" w:eastAsia="Times New Roman" w:hAnsi="Calibri" w:cs="Calibri"/>
-                <w:color w:val="000000"/>
-                <w:lang w:eastAsia="es-AR"/>
-              </w:rPr>
-              <w:t xml:space="preserve"> de la categoría se cancela.</w:t>
+              <w:t>             eliminación de la categoría se cancela.</w:t>
             </w:r>
           </w:p>
         </w:tc>
@@ -14028,19 +13992,7 @@
         <w:rPr>
           <w:b/>
         </w:rPr>
-        <w:t xml:space="preserve">Gestión de </w:t>
-      </w:r>
-      <w:r>
-        <w:rPr>
-          <w:b/>
-        </w:rPr>
-        <w:t>Productos</w:t>
-      </w:r>
-      <w:r>
-        <w:rPr>
-          <w:b/>
-        </w:rPr>
-        <w:t>:</w:t>
+        <w:t>Gestión de Productos:</w:t>
       </w:r>
     </w:p>
     <w:p>
@@ -14050,6 +14002,7 @@
           <w:ilvl w:val="0"/>
           <w:numId w:val="51"/>
         </w:numPr>
+        <w:ind w:left="709"/>
       </w:pPr>
       <w:r>
         <w:t>Registrar nuevos productos ecológicos.</w:t>
@@ -14062,12 +14015,10 @@
           <w:ilvl w:val="0"/>
           <w:numId w:val="51"/>
         </w:numPr>
+        <w:ind w:left="709"/>
       </w:pPr>
       <w:r>
-        <w:t>Eliminar productos</w:t>
-      </w:r>
-      <w:r>
-        <w:t>.</w:t>
+        <w:t>Eliminar productos.</w:t>
       </w:r>
     </w:p>
     <w:p>
@@ -14077,9 +14028,13 @@
           <w:ilvl w:val="0"/>
           <w:numId w:val="51"/>
         </w:numPr>
+        <w:ind w:left="709"/>
       </w:pPr>
       <w:r>
         <w:t>Editar</w:t>
+      </w:r>
+      <w:r>
+        <w:t xml:space="preserve"> productos y</w:t>
       </w:r>
       <w:r>
         <w:t xml:space="preserve"> la cantidad de productos.</w:t>
@@ -14092,15 +14047,10 @@
           <w:ilvl w:val="0"/>
           <w:numId w:val="51"/>
         </w:numPr>
+        <w:ind w:left="709"/>
       </w:pPr>
       <w:r>
-        <w:t xml:space="preserve">Consultar </w:t>
-      </w:r>
-      <w:r>
-        <w:t>productos</w:t>
-      </w:r>
-      <w:r>
-        <w:t>.</w:t>
+        <w:t>Consultar productos.</w:t>
       </w:r>
     </w:p>
     <w:p/>
@@ -14215,7 +14165,168 @@
         <w:t>Generar comprobantes.</w:t>
       </w:r>
     </w:p>
-    <w:p/>
+    <w:p>
+      <w:pPr>
+        <w:rPr>
+          <w:b/>
+        </w:rPr>
+      </w:pPr>
+      <w:r>
+        <w:rPr>
+          <w:b/>
+        </w:rPr>
+        <w:t xml:space="preserve">Gestión de </w:t>
+      </w:r>
+      <w:r>
+        <w:rPr>
+          <w:b/>
+        </w:rPr>
+        <w:t>Clientes</w:t>
+      </w:r>
+      <w:r>
+        <w:rPr>
+          <w:b/>
+        </w:rPr>
+        <w:t>:</w:t>
+      </w:r>
+    </w:p>
+    <w:p>
+      <w:pPr>
+        <w:pStyle w:val="Prrafodelista"/>
+        <w:numPr>
+          <w:ilvl w:val="0"/>
+          <w:numId w:val="51"/>
+        </w:numPr>
+        <w:ind w:left="709"/>
+      </w:pPr>
+      <w:r>
+        <w:t xml:space="preserve">Registrar nuevos </w:t>
+      </w:r>
+      <w:r>
+        <w:t>clientes</w:t>
+      </w:r>
+      <w:r>
+        <w:t>.</w:t>
+      </w:r>
+    </w:p>
+    <w:p>
+      <w:pPr>
+        <w:pStyle w:val="Prrafodelista"/>
+        <w:numPr>
+          <w:ilvl w:val="0"/>
+          <w:numId w:val="51"/>
+        </w:numPr>
+        <w:ind w:left="709"/>
+      </w:pPr>
+      <w:r>
+        <w:t xml:space="preserve">Eliminar </w:t>
+      </w:r>
+      <w:r>
+        <w:t>clientes</w:t>
+      </w:r>
+      <w:r>
+        <w:t>.</w:t>
+      </w:r>
+    </w:p>
+    <w:p>
+      <w:pPr>
+        <w:pStyle w:val="Prrafodelista"/>
+        <w:numPr>
+          <w:ilvl w:val="0"/>
+          <w:numId w:val="51"/>
+        </w:numPr>
+        <w:ind w:left="709"/>
+      </w:pPr>
+      <w:r>
+        <w:t>E</w:t>
+      </w:r>
+      <w:r>
+        <w:t>ditar clientes</w:t>
+      </w:r>
+      <w:r>
+        <w:t>.</w:t>
+      </w:r>
+    </w:p>
+    <w:p>
+      <w:pPr>
+        <w:pStyle w:val="Prrafodelista"/>
+        <w:numPr>
+          <w:ilvl w:val="0"/>
+          <w:numId w:val="51"/>
+        </w:numPr>
+        <w:ind w:left="709"/>
+      </w:pPr>
+      <w:r>
+        <w:t xml:space="preserve">Consultar </w:t>
+      </w:r>
+      <w:r>
+        <w:t>clientes</w:t>
+      </w:r>
+      <w:r>
+        <w:t>.</w:t>
+      </w:r>
+    </w:p>
+    <w:p>
+      <w:pPr>
+        <w:rPr>
+          <w:b/>
+        </w:rPr>
+      </w:pPr>
+      <w:r>
+        <w:rPr>
+          <w:b/>
+        </w:rPr>
+        <w:t xml:space="preserve">Gestión de </w:t>
+      </w:r>
+      <w:r>
+        <w:rPr>
+          <w:b/>
+        </w:rPr>
+        <w:t>Usuarios</w:t>
+      </w:r>
+      <w:r>
+        <w:rPr>
+          <w:b/>
+        </w:rPr>
+        <w:t>:</w:t>
+      </w:r>
+    </w:p>
+    <w:p>
+      <w:pPr>
+        <w:pStyle w:val="Prrafodelista"/>
+        <w:numPr>
+          <w:ilvl w:val="0"/>
+          <w:numId w:val="51"/>
+        </w:numPr>
+        <w:ind w:left="709"/>
+      </w:pPr>
+      <w:r>
+        <w:t>Registrar nuevo usuario</w:t>
+      </w:r>
+      <w:r>
+        <w:t>.</w:t>
+      </w:r>
+    </w:p>
+    <w:p>
+      <w:pPr>
+        <w:pStyle w:val="Prrafodelista"/>
+        <w:numPr>
+          <w:ilvl w:val="0"/>
+          <w:numId w:val="51"/>
+        </w:numPr>
+        <w:ind w:left="709"/>
+      </w:pPr>
+      <w:r>
+        <w:t>Editar usuario</w:t>
+      </w:r>
+      <w:r>
+        <w:t>.</w:t>
+      </w:r>
+    </w:p>
+    <w:p>
+      <w:bookmarkStart w:id="6" w:name="_GoBack"/>
+      <w:bookmarkEnd w:id="6"/>
+    </w:p>
     <w:p>
       <w:pPr>
         <w:pStyle w:val="Ttulo2"/>
@@ -14302,16 +14413,7 @@
           <w:sz w:val="24"/>
           <w:szCs w:val="24"/>
         </w:rPr>
-        <w:t>Manteni</w:t>
-      </w:r>
-      <w:bookmarkStart w:id="6" w:name="_GoBack"/>
-      <w:bookmarkEnd w:id="6"/>
-      <w:r>
-        <w:rPr>
-          <w:sz w:val="24"/>
-          <w:szCs w:val="24"/>
-        </w:rPr>
-        <w:t>ble</w:t>
+        <w:t>Mantenible</w:t>
       </w:r>
       <w:proofErr w:type="spellEnd"/>
     </w:p>
@@ -14718,8 +14820,8 @@
 </file>
 
 <file path=word/numbering.xml><?xml version="1.0" encoding="utf-8"?>
-<w:numbering xmlns:wpc="http://schemas.microsoft.com/office/word/2010/wordprocessingCanvas" xmlns:mc="http://schemas.openxmlformats.org/markup-compatibility/2006" xmlns:o="urn:schemas-microsoft-com:office:office" xmlns:r="http://schemas.openxmlformats.org/officeDocument/2006/relationships" xmlns:m="http://schemas.openxmlformats.org/officeDocument/2006/math" xmlns:v="urn:schemas-microsoft-com:vml" xmlns:wp14="http://schemas.microsoft.com/office/word/2010/wordprocessingDrawing" xmlns:wp="http://schemas.openxmlformats.org/drawingml/2006/wordprocessingDrawing" xmlns:w10="urn:schemas-microsoft-com:office:word" xmlns:w="http://schemas.openxmlformats.org/wordprocessingml/2006/main" xmlns:w14="http://schemas.microsoft.com/office/word/2010/wordml" xmlns:w15="http://schemas.microsoft.com/office/word/2012/wordml" xmlns:wpg="http://schemas.microsoft.com/office/word/2010/wordprocessingGroup" xmlns:wpi="http://schemas.microsoft.com/office/word/2010/wordprocessingInk" xmlns:wne="http://schemas.microsoft.com/office/word/2006/wordml" xmlns:wps="http://schemas.microsoft.com/office/word/2010/wordprocessingShape" mc:Ignorable="w14 w15 wp14">
-  <w:abstractNum w:abstractNumId="0">
+<w:numbering xmlns:wpc="http://schemas.microsoft.com/office/word/2010/wordprocessingCanvas" xmlns:cx="http://schemas.microsoft.com/office/drawing/2014/chartex" xmlns:mc="http://schemas.openxmlformats.org/markup-compatibility/2006" xmlns:o="urn:schemas-microsoft-com:office:office" xmlns:r="http://schemas.openxmlformats.org/officeDocument/2006/relationships" xmlns:m="http://schemas.openxmlformats.org/officeDocument/2006/math" xmlns:v="urn:schemas-microsoft-com:vml" xmlns:wp14="http://schemas.microsoft.com/office/word/2010/wordprocessingDrawing" xmlns:wp="http://schemas.openxmlformats.org/drawingml/2006/wordprocessingDrawing" xmlns:w10="urn:schemas-microsoft-com:office:word" xmlns:w="http://schemas.openxmlformats.org/wordprocessingml/2006/main" xmlns:w14="http://schemas.microsoft.com/office/word/2010/wordml" xmlns:w15="http://schemas.microsoft.com/office/word/2012/wordml" xmlns:w16se="http://schemas.microsoft.com/office/word/2015/wordml/symex" xmlns:wpg="http://schemas.microsoft.com/office/word/2010/wordprocessingGroup" xmlns:wpi="http://schemas.microsoft.com/office/word/2010/wordprocessingInk" xmlns:wne="http://schemas.microsoft.com/office/word/2006/wordml" xmlns:wps="http://schemas.microsoft.com/office/word/2010/wordprocessingShape" mc:Ignorable="w14 w15 w16se wp14">
+  <w:abstractNum w:abstractNumId="0" w15:restartNumberingAfterBreak="0">
     <w:nsid w:val="02774EBD"/>
     <w:multiLevelType w:val="multilevel"/>
     <w:tmpl w:val="BA7E1356"/>
@@ -14868,7 +14970,7 @@
       </w:rPr>
     </w:lvl>
   </w:abstractNum>
-  <w:abstractNum w:abstractNumId="1">
+  <w:abstractNum w:abstractNumId="1" w15:restartNumberingAfterBreak="0">
     <w:nsid w:val="053E40EC"/>
     <w:multiLevelType w:val="multilevel"/>
     <w:tmpl w:val="B8D8E726"/>
@@ -15017,7 +15119,7 @@
       </w:rPr>
     </w:lvl>
   </w:abstractNum>
-  <w:abstractNum w:abstractNumId="2">
+  <w:abstractNum w:abstractNumId="2" w15:restartNumberingAfterBreak="0">
     <w:nsid w:val="055E2356"/>
     <w:multiLevelType w:val="multilevel"/>
     <w:tmpl w:val="C2ACE110"/>
@@ -15166,7 +15268,7 @@
       </w:rPr>
     </w:lvl>
   </w:abstractNum>
-  <w:abstractNum w:abstractNumId="3">
+  <w:abstractNum w:abstractNumId="3" w15:restartNumberingAfterBreak="0">
     <w:nsid w:val="06E938F0"/>
     <w:multiLevelType w:val="multilevel"/>
     <w:tmpl w:val="17488750"/>
@@ -15279,7 +15381,7 @@
       </w:pPr>
     </w:lvl>
   </w:abstractNum>
-  <w:abstractNum w:abstractNumId="4">
+  <w:abstractNum w:abstractNumId="4" w15:restartNumberingAfterBreak="0">
     <w:nsid w:val="07AB6726"/>
     <w:multiLevelType w:val="multilevel"/>
     <w:tmpl w:val="D9B6A796"/>
@@ -15428,7 +15530,7 @@
       </w:rPr>
     </w:lvl>
   </w:abstractNum>
-  <w:abstractNum w:abstractNumId="5">
+  <w:abstractNum w:abstractNumId="5" w15:restartNumberingAfterBreak="0">
     <w:nsid w:val="08A675AB"/>
     <w:multiLevelType w:val="multilevel"/>
     <w:tmpl w:val="FA7AB78C"/>
@@ -15577,7 +15679,7 @@
       </w:rPr>
     </w:lvl>
   </w:abstractNum>
-  <w:abstractNum w:abstractNumId="6">
+  <w:abstractNum w:abstractNumId="6" w15:restartNumberingAfterBreak="0">
     <w:nsid w:val="09B81833"/>
     <w:multiLevelType w:val="multilevel"/>
     <w:tmpl w:val="00900158"/>
@@ -15726,7 +15828,7 @@
       </w:rPr>
     </w:lvl>
   </w:abstractNum>
-  <w:abstractNum w:abstractNumId="7">
+  <w:abstractNum w:abstractNumId="7" w15:restartNumberingAfterBreak="0">
     <w:nsid w:val="0F351FEF"/>
     <w:multiLevelType w:val="multilevel"/>
     <w:tmpl w:val="77F8FDB4"/>
@@ -15839,7 +15941,7 @@
       </w:pPr>
     </w:lvl>
   </w:abstractNum>
-  <w:abstractNum w:abstractNumId="8">
+  <w:abstractNum w:abstractNumId="8" w15:restartNumberingAfterBreak="0">
     <w:nsid w:val="0F626081"/>
     <w:multiLevelType w:val="multilevel"/>
     <w:tmpl w:val="F7528C8C"/>
@@ -15988,7 +16090,7 @@
       </w:rPr>
     </w:lvl>
   </w:abstractNum>
-  <w:abstractNum w:abstractNumId="9">
+  <w:abstractNum w:abstractNumId="9" w15:restartNumberingAfterBreak="0">
     <w:nsid w:val="10331A3F"/>
     <w:multiLevelType w:val="multilevel"/>
     <w:tmpl w:val="3774AC82"/>
@@ -16137,7 +16239,7 @@
       </w:rPr>
     </w:lvl>
   </w:abstractNum>
-  <w:abstractNum w:abstractNumId="10">
+  <w:abstractNum w:abstractNumId="10" w15:restartNumberingAfterBreak="0">
     <w:nsid w:val="118006F6"/>
     <w:multiLevelType w:val="multilevel"/>
     <w:tmpl w:val="97BC955C"/>
@@ -16250,7 +16352,7 @@
       </w:pPr>
     </w:lvl>
   </w:abstractNum>
-  <w:abstractNum w:abstractNumId="11">
+  <w:abstractNum w:abstractNumId="11" w15:restartNumberingAfterBreak="0">
     <w:nsid w:val="128B1C3E"/>
     <w:multiLevelType w:val="hybridMultilevel"/>
     <w:tmpl w:val="38267786"/>
@@ -16363,7 +16465,7 @@
       </w:rPr>
     </w:lvl>
   </w:abstractNum>
-  <w:abstractNum w:abstractNumId="12">
+  <w:abstractNum w:abstractNumId="12" w15:restartNumberingAfterBreak="0">
     <w:nsid w:val="139E4D84"/>
     <w:multiLevelType w:val="multilevel"/>
     <w:tmpl w:val="2D3E2F22"/>
@@ -16512,7 +16614,7 @@
       </w:rPr>
     </w:lvl>
   </w:abstractNum>
-  <w:abstractNum w:abstractNumId="13">
+  <w:abstractNum w:abstractNumId="13" w15:restartNumberingAfterBreak="0">
     <w:nsid w:val="1A4508E3"/>
     <w:multiLevelType w:val="multilevel"/>
     <w:tmpl w:val="52CA9C84"/>
@@ -16661,7 +16763,7 @@
       </w:rPr>
     </w:lvl>
   </w:abstractNum>
-  <w:abstractNum w:abstractNumId="14">
+  <w:abstractNum w:abstractNumId="14" w15:restartNumberingAfterBreak="0">
     <w:nsid w:val="205A4A76"/>
     <w:multiLevelType w:val="hybridMultilevel"/>
     <w:tmpl w:val="B2747862"/>
@@ -16774,7 +16876,7 @@
       </w:rPr>
     </w:lvl>
   </w:abstractNum>
-  <w:abstractNum w:abstractNumId="15">
+  <w:abstractNum w:abstractNumId="15" w15:restartNumberingAfterBreak="0">
     <w:nsid w:val="22751A60"/>
     <w:multiLevelType w:val="multilevel"/>
     <w:tmpl w:val="18722F58"/>
@@ -16923,7 +17025,7 @@
       </w:rPr>
     </w:lvl>
   </w:abstractNum>
-  <w:abstractNum w:abstractNumId="16">
+  <w:abstractNum w:abstractNumId="16" w15:restartNumberingAfterBreak="0">
     <w:nsid w:val="254C03F4"/>
     <w:multiLevelType w:val="multilevel"/>
     <w:tmpl w:val="92C869EA"/>
@@ -17036,7 +17138,7 @@
       </w:pPr>
     </w:lvl>
   </w:abstractNum>
-  <w:abstractNum w:abstractNumId="17">
+  <w:abstractNum w:abstractNumId="17" w15:restartNumberingAfterBreak="0">
     <w:nsid w:val="28422DEC"/>
     <w:multiLevelType w:val="multilevel"/>
     <w:tmpl w:val="E29E7706"/>
@@ -17185,7 +17287,7 @@
       </w:rPr>
     </w:lvl>
   </w:abstractNum>
-  <w:abstractNum w:abstractNumId="18">
+  <w:abstractNum w:abstractNumId="18" w15:restartNumberingAfterBreak="0">
     <w:nsid w:val="2A0C3D98"/>
     <w:multiLevelType w:val="multilevel"/>
     <w:tmpl w:val="71B83D0A"/>
@@ -17334,7 +17436,7 @@
       </w:rPr>
     </w:lvl>
   </w:abstractNum>
-  <w:abstractNum w:abstractNumId="19">
+  <w:abstractNum w:abstractNumId="19" w15:restartNumberingAfterBreak="0">
     <w:nsid w:val="2AC4643A"/>
     <w:multiLevelType w:val="multilevel"/>
     <w:tmpl w:val="95380590"/>
@@ -17483,7 +17585,7 @@
       </w:rPr>
     </w:lvl>
   </w:abstractNum>
-  <w:abstractNum w:abstractNumId="20">
+  <w:abstractNum w:abstractNumId="20" w15:restartNumberingAfterBreak="0">
     <w:nsid w:val="2DAE34A3"/>
     <w:multiLevelType w:val="multilevel"/>
     <w:tmpl w:val="2CF869C2"/>
@@ -17632,7 +17734,7 @@
       </w:rPr>
     </w:lvl>
   </w:abstractNum>
-  <w:abstractNum w:abstractNumId="21">
+  <w:abstractNum w:abstractNumId="21" w15:restartNumberingAfterBreak="0">
     <w:nsid w:val="2E6877BC"/>
     <w:multiLevelType w:val="hybridMultilevel"/>
     <w:tmpl w:val="988A91A0"/>
@@ -17745,7 +17847,7 @@
       </w:rPr>
     </w:lvl>
   </w:abstractNum>
-  <w:abstractNum w:abstractNumId="22">
+  <w:abstractNum w:abstractNumId="22" w15:restartNumberingAfterBreak="0">
     <w:nsid w:val="32163EFE"/>
     <w:multiLevelType w:val="multilevel"/>
     <w:tmpl w:val="AE22F060"/>
@@ -17858,7 +17960,7 @@
       </w:pPr>
     </w:lvl>
   </w:abstractNum>
-  <w:abstractNum w:abstractNumId="23">
+  <w:abstractNum w:abstractNumId="23" w15:restartNumberingAfterBreak="0">
     <w:nsid w:val="34167D8A"/>
     <w:multiLevelType w:val="multilevel"/>
     <w:tmpl w:val="C9FAFF72"/>
@@ -17971,7 +18073,7 @@
       </w:pPr>
     </w:lvl>
   </w:abstractNum>
-  <w:abstractNum w:abstractNumId="24">
+  <w:abstractNum w:abstractNumId="24" w15:restartNumberingAfterBreak="0">
     <w:nsid w:val="35BB0554"/>
     <w:multiLevelType w:val="multilevel"/>
     <w:tmpl w:val="449C67DE"/>
@@ -18120,7 +18222,7 @@
       </w:rPr>
     </w:lvl>
   </w:abstractNum>
-  <w:abstractNum w:abstractNumId="25">
+  <w:abstractNum w:abstractNumId="25" w15:restartNumberingAfterBreak="0">
     <w:nsid w:val="35D60F42"/>
     <w:multiLevelType w:val="multilevel"/>
     <w:tmpl w:val="0F905310"/>
@@ -18233,7 +18335,7 @@
       </w:pPr>
     </w:lvl>
   </w:abstractNum>
-  <w:abstractNum w:abstractNumId="26">
+  <w:abstractNum w:abstractNumId="26" w15:restartNumberingAfterBreak="0">
     <w:nsid w:val="3A0F01D3"/>
     <w:multiLevelType w:val="multilevel"/>
     <w:tmpl w:val="719609FA"/>
@@ -18346,7 +18448,7 @@
       </w:pPr>
     </w:lvl>
   </w:abstractNum>
-  <w:abstractNum w:abstractNumId="27">
+  <w:abstractNum w:abstractNumId="27" w15:restartNumberingAfterBreak="0">
     <w:nsid w:val="3A6A3297"/>
     <w:multiLevelType w:val="multilevel"/>
     <w:tmpl w:val="1BFE6878"/>
@@ -18495,7 +18597,7 @@
       </w:rPr>
     </w:lvl>
   </w:abstractNum>
-  <w:abstractNum w:abstractNumId="28">
+  <w:abstractNum w:abstractNumId="28" w15:restartNumberingAfterBreak="0">
     <w:nsid w:val="3A7856C4"/>
     <w:multiLevelType w:val="multilevel"/>
     <w:tmpl w:val="EE165502"/>
@@ -18644,7 +18746,7 @@
       </w:rPr>
     </w:lvl>
   </w:abstractNum>
-  <w:abstractNum w:abstractNumId="29">
+  <w:abstractNum w:abstractNumId="29" w15:restartNumberingAfterBreak="0">
     <w:nsid w:val="3C390704"/>
     <w:multiLevelType w:val="multilevel"/>
     <w:tmpl w:val="98D00648"/>
@@ -18757,7 +18859,7 @@
       </w:pPr>
     </w:lvl>
   </w:abstractNum>
-  <w:abstractNum w:abstractNumId="30">
+  <w:abstractNum w:abstractNumId="30" w15:restartNumberingAfterBreak="0">
     <w:nsid w:val="465B6740"/>
     <w:multiLevelType w:val="multilevel"/>
     <w:tmpl w:val="90CA3D04"/>
@@ -18906,7 +19008,7 @@
       </w:rPr>
     </w:lvl>
   </w:abstractNum>
-  <w:abstractNum w:abstractNumId="31">
+  <w:abstractNum w:abstractNumId="31" w15:restartNumberingAfterBreak="0">
     <w:nsid w:val="47B52983"/>
     <w:multiLevelType w:val="multilevel"/>
     <w:tmpl w:val="7FDE1002"/>
@@ -19055,7 +19157,7 @@
       </w:rPr>
     </w:lvl>
   </w:abstractNum>
-  <w:abstractNum w:abstractNumId="32">
+  <w:abstractNum w:abstractNumId="32" w15:restartNumberingAfterBreak="0">
     <w:nsid w:val="47B8292F"/>
     <w:multiLevelType w:val="multilevel"/>
     <w:tmpl w:val="700E2C56"/>
@@ -19204,7 +19306,7 @@
       </w:rPr>
     </w:lvl>
   </w:abstractNum>
-  <w:abstractNum w:abstractNumId="33">
+  <w:abstractNum w:abstractNumId="33" w15:restartNumberingAfterBreak="0">
     <w:nsid w:val="48FB7793"/>
     <w:multiLevelType w:val="multilevel"/>
     <w:tmpl w:val="36744A4E"/>
@@ -19353,7 +19455,7 @@
       </w:rPr>
     </w:lvl>
   </w:abstractNum>
-  <w:abstractNum w:abstractNumId="34">
+  <w:abstractNum w:abstractNumId="34" w15:restartNumberingAfterBreak="0">
     <w:nsid w:val="49CB3F3F"/>
     <w:multiLevelType w:val="multilevel"/>
     <w:tmpl w:val="0AD84176"/>
@@ -19502,7 +19604,7 @@
       </w:rPr>
     </w:lvl>
   </w:abstractNum>
-  <w:abstractNum w:abstractNumId="35">
+  <w:abstractNum w:abstractNumId="35" w15:restartNumberingAfterBreak="0">
     <w:nsid w:val="4C0F2E33"/>
     <w:multiLevelType w:val="multilevel"/>
     <w:tmpl w:val="0AA0D708"/>
@@ -19615,7 +19717,7 @@
       </w:pPr>
     </w:lvl>
   </w:abstractNum>
-  <w:abstractNum w:abstractNumId="36">
+  <w:abstractNum w:abstractNumId="36" w15:restartNumberingAfterBreak="0">
     <w:nsid w:val="4CF05A98"/>
     <w:multiLevelType w:val="multilevel"/>
     <w:tmpl w:val="81400F44"/>
@@ -19764,7 +19866,7 @@
       </w:rPr>
     </w:lvl>
   </w:abstractNum>
-  <w:abstractNum w:abstractNumId="37">
+  <w:abstractNum w:abstractNumId="37" w15:restartNumberingAfterBreak="0">
     <w:nsid w:val="4EA42D39"/>
     <w:multiLevelType w:val="multilevel"/>
     <w:tmpl w:val="628AC4F4"/>
@@ -19913,7 +20015,7 @@
       </w:rPr>
     </w:lvl>
   </w:abstractNum>
-  <w:abstractNum w:abstractNumId="38">
+  <w:abstractNum w:abstractNumId="38" w15:restartNumberingAfterBreak="0">
     <w:nsid w:val="51376E3F"/>
     <w:multiLevelType w:val="hybridMultilevel"/>
     <w:tmpl w:val="5BB45C6E"/>
@@ -20026,7 +20128,7 @@
       </w:rPr>
     </w:lvl>
   </w:abstractNum>
-  <w:abstractNum w:abstractNumId="39">
+  <w:abstractNum w:abstractNumId="39" w15:restartNumberingAfterBreak="0">
     <w:nsid w:val="576E6096"/>
     <w:multiLevelType w:val="multilevel"/>
     <w:tmpl w:val="3EF46E0A"/>
@@ -20175,7 +20277,7 @@
       </w:rPr>
     </w:lvl>
   </w:abstractNum>
-  <w:abstractNum w:abstractNumId="40">
+  <w:abstractNum w:abstractNumId="40" w15:restartNumberingAfterBreak="0">
     <w:nsid w:val="5F4D5A22"/>
     <w:multiLevelType w:val="multilevel"/>
     <w:tmpl w:val="1CEA8BE0"/>
@@ -20288,7 +20390,7 @@
       </w:pPr>
     </w:lvl>
   </w:abstractNum>
-  <w:abstractNum w:abstractNumId="41">
+  <w:abstractNum w:abstractNumId="41" w15:restartNumberingAfterBreak="0">
     <w:nsid w:val="61222EE0"/>
     <w:multiLevelType w:val="multilevel"/>
     <w:tmpl w:val="01D46378"/>
@@ -20437,7 +20539,7 @@
       </w:rPr>
     </w:lvl>
   </w:abstractNum>
-  <w:abstractNum w:abstractNumId="42">
+  <w:abstractNum w:abstractNumId="42" w15:restartNumberingAfterBreak="0">
     <w:nsid w:val="63FB5E3E"/>
     <w:multiLevelType w:val="multilevel"/>
     <w:tmpl w:val="559E1758"/>
@@ -20586,7 +20688,7 @@
       </w:rPr>
     </w:lvl>
   </w:abstractNum>
-  <w:abstractNum w:abstractNumId="43">
+  <w:abstractNum w:abstractNumId="43" w15:restartNumberingAfterBreak="0">
     <w:nsid w:val="69E83AE5"/>
     <w:multiLevelType w:val="multilevel"/>
     <w:tmpl w:val="4D6A4870"/>
@@ -20735,7 +20837,7 @@
       </w:rPr>
     </w:lvl>
   </w:abstractNum>
-  <w:abstractNum w:abstractNumId="44">
+  <w:abstractNum w:abstractNumId="44" w15:restartNumberingAfterBreak="0">
     <w:nsid w:val="6A882DD4"/>
     <w:multiLevelType w:val="multilevel"/>
     <w:tmpl w:val="A77CC4A6"/>
@@ -20848,7 +20950,7 @@
       </w:pPr>
     </w:lvl>
   </w:abstractNum>
-  <w:abstractNum w:abstractNumId="45">
+  <w:abstractNum w:abstractNumId="45" w15:restartNumberingAfterBreak="0">
     <w:nsid w:val="6AA17F2A"/>
     <w:multiLevelType w:val="multilevel"/>
     <w:tmpl w:val="8864F9B6"/>
@@ -20997,7 +21099,7 @@
       </w:rPr>
     </w:lvl>
   </w:abstractNum>
-  <w:abstractNum w:abstractNumId="46">
+  <w:abstractNum w:abstractNumId="46" w15:restartNumberingAfterBreak="0">
     <w:nsid w:val="6C2E5C56"/>
     <w:multiLevelType w:val="multilevel"/>
     <w:tmpl w:val="1A3AA102"/>
@@ -21146,7 +21248,7 @@
       </w:rPr>
     </w:lvl>
   </w:abstractNum>
-  <w:abstractNum w:abstractNumId="47">
+  <w:abstractNum w:abstractNumId="47" w15:restartNumberingAfterBreak="0">
     <w:nsid w:val="6E312242"/>
     <w:multiLevelType w:val="multilevel"/>
     <w:tmpl w:val="F3E8C9E0"/>
@@ -21295,7 +21397,7 @@
       </w:rPr>
     </w:lvl>
   </w:abstractNum>
-  <w:abstractNum w:abstractNumId="48">
+  <w:abstractNum w:abstractNumId="48" w15:restartNumberingAfterBreak="0">
     <w:nsid w:val="6FE91657"/>
     <w:multiLevelType w:val="multilevel"/>
     <w:tmpl w:val="9412225E"/>
@@ -21444,7 +21546,7 @@
       </w:rPr>
     </w:lvl>
   </w:abstractNum>
-  <w:abstractNum w:abstractNumId="49">
+  <w:abstractNum w:abstractNumId="49" w15:restartNumberingAfterBreak="0">
     <w:nsid w:val="6FE91BC9"/>
     <w:multiLevelType w:val="multilevel"/>
     <w:tmpl w:val="39283790"/>
@@ -21557,7 +21659,7 @@
       </w:pPr>
     </w:lvl>
   </w:abstractNum>
-  <w:abstractNum w:abstractNumId="50">
+  <w:abstractNum w:abstractNumId="50" w15:restartNumberingAfterBreak="0">
     <w:nsid w:val="7343304A"/>
     <w:multiLevelType w:val="multilevel"/>
     <w:tmpl w:val="87F65496"/>
@@ -21706,7 +21808,7 @@
       </w:rPr>
     </w:lvl>
   </w:abstractNum>
-  <w:abstractNum w:abstractNumId="51">
+  <w:abstractNum w:abstractNumId="51" w15:restartNumberingAfterBreak="0">
     <w:nsid w:val="77DF7487"/>
     <w:multiLevelType w:val="hybridMultilevel"/>
     <w:tmpl w:val="747424F0"/>
@@ -21819,7 +21921,7 @@
       </w:rPr>
     </w:lvl>
   </w:abstractNum>
-  <w:abstractNum w:abstractNumId="52">
+  <w:abstractNum w:abstractNumId="52" w15:restartNumberingAfterBreak="0">
     <w:nsid w:val="7973059A"/>
     <w:multiLevelType w:val="multilevel"/>
     <w:tmpl w:val="12209DB6"/>
@@ -21968,7 +22070,7 @@
       </w:rPr>
     </w:lvl>
   </w:abstractNum>
-  <w:abstractNum w:abstractNumId="53">
+  <w:abstractNum w:abstractNumId="53" w15:restartNumberingAfterBreak="0">
     <w:nsid w:val="7FD25CBB"/>
     <w:multiLevelType w:val="multilevel"/>
     <w:tmpl w:val="7AF0E6D4"/>
@@ -22291,7 +22393,7 @@
 </file>
 
 <file path=word/styles.xml><?xml version="1.0" encoding="utf-8"?>
-<w:styles xmlns:mc="http://schemas.openxmlformats.org/markup-compatibility/2006" xmlns:r="http://schemas.openxmlformats.org/officeDocument/2006/relationships" xmlns:w="http://schemas.openxmlformats.org/wordprocessingml/2006/main" xmlns:w14="http://schemas.microsoft.com/office/word/2010/wordml" xmlns:w15="http://schemas.microsoft.com/office/word/2012/wordml" mc:Ignorable="w14 w15">
+<w:styles xmlns:mc="http://schemas.openxmlformats.org/markup-compatibility/2006" xmlns:r="http://schemas.openxmlformats.org/officeDocument/2006/relationships" xmlns:w="http://schemas.openxmlformats.org/wordprocessingml/2006/main" xmlns:w14="http://schemas.microsoft.com/office/word/2010/wordml" xmlns:w15="http://schemas.microsoft.com/office/word/2012/wordml" xmlns:w16se="http://schemas.microsoft.com/office/word/2015/wordml/symex" mc:Ignorable="w14 w15 w16se">
   <w:docDefaults>
     <w:rPrDefault>
       <w:rPr>
@@ -22764,7 +22866,6 @@
       <w:spacing w:after="0" w:line="240" w:lineRule="auto"/>
     </w:pPr>
     <w:tblPr>
-      <w:tblInd w:w="0" w:type="dxa"/>
       <w:tblBorders>
         <w:top w:val="single" w:sz="4" w:space="0" w:color="auto"/>
         <w:left w:val="single" w:sz="4" w:space="0" w:color="auto"/>
@@ -22773,12 +22874,6 @@
         <w:insideH w:val="single" w:sz="4" w:space="0" w:color="auto"/>
         <w:insideV w:val="single" w:sz="4" w:space="0" w:color="auto"/>
       </w:tblBorders>
-      <w:tblCellMar>
-        <w:top w:w="0" w:type="dxa"/>
-        <w:left w:w="108" w:type="dxa"/>
-        <w:bottom w:w="0" w:type="dxa"/>
-        <w:right w:w="108" w:type="dxa"/>
-      </w:tblCellMar>
     </w:tblPr>
   </w:style>
   <w:style w:type="paragraph" w:styleId="Prrafodelista">
@@ -22835,7 +22930,7 @@
       <w:szCs w:val="32"/>
     </w:rPr>
   </w:style>
-  <w:style w:type="paragraph" w:styleId="TtulodeTDC">
+  <w:style w:type="paragraph" w:styleId="TtuloTDC">
     <w:name w:val="TOC Heading"/>
     <w:basedOn w:val="Ttulo1"/>
     <w:next w:val="Normal"/>
@@ -23157,7 +23252,7 @@
 </file>
 
 <file path=customXml/itemProps1.xml><?xml version="1.0" encoding="utf-8"?>
-<ds:datastoreItem xmlns:ds="http://schemas.openxmlformats.org/officeDocument/2006/customXml" ds:itemID="{DA2FA67B-3CDF-4884-865F-50714B4EEE39}">
+<ds:datastoreItem xmlns:ds="http://schemas.openxmlformats.org/officeDocument/2006/customXml" ds:itemID="{DD7A12D8-821E-4891-A451-E179300DF488}">
   <ds:schemaRefs>
     <ds:schemaRef ds:uri="http://schemas.openxmlformats.org/officeDocument/2006/bibliography"/>
   </ds:schemaRefs>

</xml_diff>